<commit_message>
Updated ppt and proposal
</commit_message>
<xml_diff>
--- a/Proposal.docx
+++ b/Proposal.docx
@@ -741,13 +741,7 @@
         <w:rPr>
           <w:sz w:val="32"/>
         </w:rPr>
-        <w:t xml:space="preserve"> May 9, 202</w:t>
-      </w:r>
-      <w:r>
-        <w:rPr>
-          <w:sz w:val="32"/>
-        </w:rPr>
-        <w:t>2</w:t>
+        <w:t xml:space="preserve"> May 9, 2022</w:t>
       </w:r>
     </w:p>
     <w:p>
@@ -3573,43 +3567,7 @@
           <w:szCs w:val="28"/>
           <w:bdr w:val="none" w:sz="0" w:space="0" w:color="auto" w:frame="1"/>
         </w:rPr>
-        <w:t xml:space="preserve">In Nepal there doesn’t have online home, apartment and shop rental management system for who wants to rent home, apartment and shop get a lot of trouble to find room even the room is available. There is no properly allocate room and the system is not easily arranges according to their user interest. And </w:t>
-      </w:r>
-      <w:r>
-        <w:rPr>
-          <w:rFonts w:eastAsia="Times New Roman" w:cs="Times New Roman"/>
-          <w:color w:val="000000"/>
-          <w:szCs w:val="28"/>
-          <w:bdr w:val="none" w:sz="0" w:space="0" w:color="auto" w:frame="1"/>
-        </w:rPr>
-        <w:t>also,</w:t>
-      </w:r>
-      <w:r>
-        <w:rPr>
-          <w:rFonts w:eastAsia="Times New Roman" w:cs="Times New Roman"/>
-          <w:color w:val="000000"/>
-          <w:szCs w:val="28"/>
-          <w:bdr w:val="none" w:sz="0" w:space="0" w:color="auto" w:frame="1"/>
-        </w:rPr>
-        <w:t xml:space="preserve"> the room, home, shop and apartment rental management system almost </w:t>
-      </w:r>
-      <w:r>
-        <w:rPr>
-          <w:rFonts w:eastAsia="Times New Roman" w:cs="Times New Roman"/>
-          <w:color w:val="000000"/>
-          <w:szCs w:val="28"/>
-          <w:bdr w:val="none" w:sz="0" w:space="0" w:color="auto" w:frame="1"/>
-        </w:rPr>
-        <w:t>are</w:t>
-      </w:r>
-      <w:r>
-        <w:rPr>
-          <w:rFonts w:eastAsia="Times New Roman" w:cs="Times New Roman"/>
-          <w:color w:val="000000"/>
-          <w:szCs w:val="28"/>
-          <w:bdr w:val="none" w:sz="0" w:space="0" w:color="auto" w:frame="1"/>
-        </w:rPr>
-        <w:t xml:space="preserve"> done through the manual system.</w:t>
+        <w:t>In Nepal there doesn’t have online home, apartment and shop rental management system for who wants to rent home, apartment and shop get a lot of trouble to find room even the room is available. There is no properly allocate room and the system is not easily arranges according to their user interest. And also, the room, home, shop and apartment rental management system almost are done through the manual system.</w:t>
       </w:r>
     </w:p>
     <w:p>
@@ -3690,25 +3648,7 @@
           <w:szCs w:val="28"/>
           <w:bdr w:val="none" w:sz="0" w:space="0" w:color="auto" w:frame="1"/>
         </w:rPr>
-        <w:t xml:space="preserve">And </w:t>
-      </w:r>
-      <w:r>
-        <w:rPr>
-          <w:rFonts w:eastAsia="Times New Roman" w:cs="Times New Roman"/>
-          <w:color w:val="000000"/>
-          <w:szCs w:val="28"/>
-          <w:bdr w:val="none" w:sz="0" w:space="0" w:color="auto" w:frame="1"/>
-        </w:rPr>
-        <w:t>also,</w:t>
-      </w:r>
-      <w:r>
-        <w:rPr>
-          <w:rFonts w:eastAsia="Times New Roman" w:cs="Times New Roman"/>
-          <w:color w:val="000000"/>
-          <w:szCs w:val="28"/>
-          <w:bdr w:val="none" w:sz="0" w:space="0" w:color="auto" w:frame="1"/>
-        </w:rPr>
-        <w:t xml:space="preserve"> Extra money to find home.</w:t>
+        <w:t>And also, Extra money to find home.</w:t>
       </w:r>
     </w:p>
     <w:p>
@@ -3786,25 +3726,7 @@
           <w:szCs w:val="28"/>
           <w:bdr w:val="none" w:sz="0" w:space="0" w:color="auto" w:frame="1"/>
         </w:rPr>
-        <w:t xml:space="preserve">There is </w:t>
-      </w:r>
-      <w:r>
-        <w:rPr>
-          <w:rFonts w:eastAsia="Times New Roman" w:cs="Times New Roman"/>
-          <w:color w:val="000000"/>
-          <w:szCs w:val="28"/>
-          <w:bdr w:val="none" w:sz="0" w:space="0" w:color="auto" w:frame="1"/>
-        </w:rPr>
-        <w:t>to</w:t>
-      </w:r>
-      <w:r>
-        <w:rPr>
-          <w:rFonts w:eastAsia="Times New Roman" w:cs="Times New Roman"/>
-          <w:color w:val="000000"/>
-          <w:szCs w:val="28"/>
-          <w:bdr w:val="none" w:sz="0" w:space="0" w:color="auto" w:frame="1"/>
-        </w:rPr>
-        <w:t xml:space="preserve"> match time consumption find home.</w:t>
+        <w:t>There is to match time consumption find home.</w:t>
       </w:r>
     </w:p>
     <w:p>
@@ -4425,6 +4347,12 @@
       <w:bookmarkStart w:id="103" w:name="_Toc102860169"/>
       <w:bookmarkStart w:id="104" w:name="_Toc102860509"/>
       <w:bookmarkStart w:id="105" w:name="_Toc102860609"/>
+    </w:p>
+    <w:p>
+      <w:pPr>
+        <w:pStyle w:val="Heading3"/>
+        <w:ind w:firstLine="720"/>
+      </w:pPr>
       <w:r>
         <w:t>NESTAWAY</w:t>
       </w:r>
@@ -4445,14 +4373,7 @@
         <w:rPr>
           <w:shd w:val="clear" w:color="auto" w:fill="FFFFFF"/>
         </w:rPr>
-        <w:t xml:space="preserve">This app’s appeal lies in the fact that it offers many fully furnished rental options </w:t>
-      </w:r>
-      <w:r>
-        <w:rPr>
-          <w:shd w:val="clear" w:color="auto" w:fill="FFFFFF"/>
-        </w:rPr>
-        <w:lastRenderedPageBreak/>
-        <w:t>with standardized amenities, and Nest Away takes responsibility for making sure that these are in working order. Once we shortlist a property, we can schedule a visit through the app, saving the trouble of calling and coordinating with owner or agent. The app stores important documents like rental agreements and receipts for easy access. It also allows us to book prefer.</w:t>
+        <w:t>This app’s appeal lies in the fact that it offers many fully furnished rental options with standardized amenities, and Nest Away takes responsibility for making sure that these are in working order. Once we shortlist a property, we can schedule a visit through the app, saving the trouble of calling and coordinating with owner or agent. The app stores important documents like rental agreements and receipts for easy access. It also allows us to book prefer.</w:t>
       </w:r>
     </w:p>
     <w:p/>
@@ -4908,13 +4829,7 @@
         <w:spacing w:after="0" w:line="256" w:lineRule="auto"/>
       </w:pPr>
       <w:r>
-        <w:t xml:space="preserve">It will be an </w:t>
-      </w:r>
-      <w:r>
-        <w:t>Open-Source</w:t>
-      </w:r>
-      <w:r>
-        <w:t xml:space="preserve"> Application which can be freely Install in smart Phones</w:t>
+        <w:t>It will be an Open-Source Application which can be freely Install in smart Phones</w:t>
       </w:r>
       <w:r>
         <w:t xml:space="preserve"> or can be accessible </w:t>
@@ -4952,24 +4867,12 @@
     </w:p>
     <w:p>
       <w:r>
-        <w:t xml:space="preserve">This document describes the testing of </w:t>
-      </w:r>
-      <w:r>
-        <w:t>GharBeti</w:t>
-      </w:r>
-      <w:r>
-        <w:t>. The objective of this testing is to ensure that the application behaves as expected and meets the functional requirements.</w:t>
-      </w:r>
-    </w:p>
-    <w:p>
-      <w:r>
-        <w:t xml:space="preserve">The following tests </w:t>
-      </w:r>
-      <w:r>
-        <w:t>will be</w:t>
-      </w:r>
-      <w:r>
-        <w:t xml:space="preserve"> carried out:</w:t>
+        <w:t>This document describes the testing of GharBeti. The objective of this testing is to ensure that the application behaves as expected and meets the functional requirements.</w:t>
+      </w:r>
+    </w:p>
+    <w:p>
+      <w:r>
+        <w:t>The following tests will be carried out:</w:t>
       </w:r>
     </w:p>
     <w:p>
@@ -5079,13 +4982,7 @@
     </w:p>
     <w:p>
       <w:r>
-        <w:t xml:space="preserve">The results of the testing </w:t>
-      </w:r>
-      <w:r>
-        <w:t xml:space="preserve">will </w:t>
-      </w:r>
-      <w:r>
-        <w:t>show that the application meets all the functional requirements and is stable under different load conditions. There were no security vulnerabilities found during the testing.</w:t>
+        <w:t>The results of the testing will show that the application meets all the functional requirements and is stable under different load conditions. There were no security vulnerabilities found during the testing.</w:t>
       </w:r>
     </w:p>
     <w:p>
@@ -5136,24 +5033,16 @@
     </w:p>
     <w:p>
       <w:r>
-        <w:t xml:space="preserve">To develop the room rental management </w:t>
-      </w:r>
-      <w:r>
-        <w:t>application</w:t>
-      </w:r>
-      <w:r>
-        <w:t xml:space="preserve"> </w:t>
-      </w:r>
-      <w:proofErr w:type="gramStart"/>
-      <w:r>
-        <w:t xml:space="preserve">like </w:t>
-      </w:r>
-      <w:r>
-        <w:t>,</w:t>
-      </w:r>
-      <w:proofErr w:type="gramEnd"/>
-      <w:r>
-        <w:t xml:space="preserve"> we have to make a project budget. In this budget we have to include the cost for the following:</w:t>
+        <w:t>To develop the room rental management application</w:t>
+      </w:r>
+      <w:r>
+        <w:t xml:space="preserve"> like </w:t>
+      </w:r>
+      <w:r>
+        <w:t>GharBeti</w:t>
+      </w:r>
+      <w:r>
+        <w:t>, we have to make a project budget. In this budget we have to include the cost for the following:</w:t>
       </w:r>
     </w:p>
     <w:p>
@@ -5352,25 +5241,7 @@
             <w:sz w:val="24"/>
             <w:szCs w:val="24"/>
           </w:rPr>
-          <w:t>https://www.skyfilabs.com/</w:t>
-        </w:r>
-        <w:r>
-          <w:rPr>
-            <w:rStyle w:val="Hyperlink"/>
-            <w:rFonts w:eastAsia="Times New Roman" w:cs="Times New Roman"/>
-            <w:sz w:val="24"/>
-            <w:szCs w:val="24"/>
-          </w:rPr>
-          <w:t>p</w:t>
-        </w:r>
-        <w:r>
-          <w:rPr>
-            <w:rStyle w:val="Hyperlink"/>
-            <w:rFonts w:eastAsia="Times New Roman" w:cs="Times New Roman"/>
-            <w:sz w:val="24"/>
-            <w:szCs w:val="24"/>
-          </w:rPr>
-          <w:t>roject-ideas/house-rental-management-application</w:t>
+          <w:t>https://www.skyfilabs.com/project-ideas/house-rental-management-application</w:t>
         </w:r>
       </w:hyperlink>
     </w:p>
@@ -6840,102 +6711,30 @@
   </w:num>
   <w:num w:numId="2" w16cid:durableId="676811861">
     <w:abstractNumId w:val="7"/>
-    <w:lvlOverride w:ilvl="0"/>
-    <w:lvlOverride w:ilvl="1"/>
-    <w:lvlOverride w:ilvl="2"/>
-    <w:lvlOverride w:ilvl="3"/>
-    <w:lvlOverride w:ilvl="4"/>
-    <w:lvlOverride w:ilvl="5"/>
-    <w:lvlOverride w:ilvl="6"/>
-    <w:lvlOverride w:ilvl="7"/>
-    <w:lvlOverride w:ilvl="8"/>
   </w:num>
   <w:num w:numId="3" w16cid:durableId="1542401108">
     <w:abstractNumId w:val="9"/>
-    <w:lvlOverride w:ilvl="0"/>
-    <w:lvlOverride w:ilvl="1"/>
-    <w:lvlOverride w:ilvl="2"/>
-    <w:lvlOverride w:ilvl="3"/>
-    <w:lvlOverride w:ilvl="4"/>
-    <w:lvlOverride w:ilvl="5"/>
-    <w:lvlOverride w:ilvl="6"/>
-    <w:lvlOverride w:ilvl="7"/>
-    <w:lvlOverride w:ilvl="8"/>
   </w:num>
   <w:num w:numId="4" w16cid:durableId="1021122918">
     <w:abstractNumId w:val="8"/>
-    <w:lvlOverride w:ilvl="0"/>
-    <w:lvlOverride w:ilvl="1"/>
-    <w:lvlOverride w:ilvl="2"/>
-    <w:lvlOverride w:ilvl="3"/>
-    <w:lvlOverride w:ilvl="4"/>
-    <w:lvlOverride w:ilvl="5"/>
-    <w:lvlOverride w:ilvl="6"/>
-    <w:lvlOverride w:ilvl="7"/>
-    <w:lvlOverride w:ilvl="8"/>
   </w:num>
   <w:num w:numId="5" w16cid:durableId="1807548784">
     <w:abstractNumId w:val="6"/>
-    <w:lvlOverride w:ilvl="0"/>
-    <w:lvlOverride w:ilvl="1"/>
-    <w:lvlOverride w:ilvl="2"/>
-    <w:lvlOverride w:ilvl="3"/>
-    <w:lvlOverride w:ilvl="4"/>
-    <w:lvlOverride w:ilvl="5"/>
-    <w:lvlOverride w:ilvl="6"/>
-    <w:lvlOverride w:ilvl="7"/>
-    <w:lvlOverride w:ilvl="8"/>
   </w:num>
   <w:num w:numId="6" w16cid:durableId="102237946">
     <w:abstractNumId w:val="0"/>
-    <w:lvlOverride w:ilvl="0"/>
-    <w:lvlOverride w:ilvl="1"/>
-    <w:lvlOverride w:ilvl="2"/>
-    <w:lvlOverride w:ilvl="3"/>
-    <w:lvlOverride w:ilvl="4"/>
-    <w:lvlOverride w:ilvl="5"/>
-    <w:lvlOverride w:ilvl="6"/>
-    <w:lvlOverride w:ilvl="7"/>
-    <w:lvlOverride w:ilvl="8"/>
   </w:num>
   <w:num w:numId="7" w16cid:durableId="1337659362">
     <w:abstractNumId w:val="4"/>
-    <w:lvlOverride w:ilvl="0"/>
-    <w:lvlOverride w:ilvl="1"/>
-    <w:lvlOverride w:ilvl="2"/>
-    <w:lvlOverride w:ilvl="3"/>
-    <w:lvlOverride w:ilvl="4"/>
-    <w:lvlOverride w:ilvl="5"/>
-    <w:lvlOverride w:ilvl="6"/>
-    <w:lvlOverride w:ilvl="7"/>
-    <w:lvlOverride w:ilvl="8"/>
   </w:num>
   <w:num w:numId="8" w16cid:durableId="67924855">
     <w:abstractNumId w:val="2"/>
   </w:num>
   <w:num w:numId="9" w16cid:durableId="892274112">
     <w:abstractNumId w:val="3"/>
-    <w:lvlOverride w:ilvl="0"/>
-    <w:lvlOverride w:ilvl="1"/>
-    <w:lvlOverride w:ilvl="2"/>
-    <w:lvlOverride w:ilvl="3"/>
-    <w:lvlOverride w:ilvl="4"/>
-    <w:lvlOverride w:ilvl="5"/>
-    <w:lvlOverride w:ilvl="6"/>
-    <w:lvlOverride w:ilvl="7"/>
-    <w:lvlOverride w:ilvl="8"/>
   </w:num>
   <w:num w:numId="10" w16cid:durableId="1804696318">
     <w:abstractNumId w:val="1"/>
-    <w:lvlOverride w:ilvl="0"/>
-    <w:lvlOverride w:ilvl="1"/>
-    <w:lvlOverride w:ilvl="2"/>
-    <w:lvlOverride w:ilvl="3"/>
-    <w:lvlOverride w:ilvl="4"/>
-    <w:lvlOverride w:ilvl="5"/>
-    <w:lvlOverride w:ilvl="6"/>
-    <w:lvlOverride w:ilvl="7"/>
-    <w:lvlOverride w:ilvl="8"/>
   </w:num>
 </w:numbering>
 </file>
@@ -7416,6 +7215,7 @@
   <w:style w:type="character" w:default="1" w:styleId="DefaultParagraphFont">
     <w:name w:val="Default Paragraph Font"/>
     <w:uiPriority w:val="1"/>
+    <w:semiHidden/>
     <w:unhideWhenUsed/>
   </w:style>
   <w:style w:type="table" w:default="1" w:styleId="TableNormal">

</xml_diff>